<commit_message>
Update 3ª reunião com cliente - Apresentação do ponto de situação.docx
Finalização de acta de reunião com cliente
</commit_message>
<xml_diff>
--- a/Documentação/Atas/3ª reunião com cliente - Apresentação do ponto de situação.docx
+++ b/Documentação/Atas/3ª reunião com cliente - Apresentação do ponto de situação.docx
@@ -139,13 +139,8 @@
               <w:ind w:right="578"/>
             </w:pPr>
             <w:r>
-              <w:t xml:space="preserve">Agile </w:t>
+              <w:t>Agile Wing</w:t>
             </w:r>
-            <w:proofErr w:type="spellStart"/>
-            <w:r>
-              <w:t>Wing</w:t>
-            </w:r>
-            <w:proofErr w:type="spellEnd"/>
           </w:p>
         </w:tc>
       </w:tr>
@@ -323,13 +318,217 @@
     <w:p>
       <w:pPr>
         <w:pStyle w:val="NormalWeb"/>
-        <w:spacing w:line="360" w:lineRule="auto"/>
+        <w:ind w:firstLine="720"/>
         <w:jc w:val="both"/>
         <w:rPr>
           <w:rFonts w:asciiTheme="minorHAnsi" w:hAnsiTheme="minorHAnsi" w:cstheme="minorHAnsi"/>
           <w:lang w:val="pt-PT"/>
         </w:rPr>
       </w:pPr>
+      <w:r>
+        <w:rPr>
+          <w:rFonts w:asciiTheme="minorHAnsi" w:hAnsiTheme="minorHAnsi" w:cstheme="minorHAnsi"/>
+          <w:lang w:val="pt-PT"/>
+        </w:rPr>
+        <w:t>A reunião começou com o esclarecimento sobre o nome e design do projeto. Ficou claro que, a equipa poderia</w:t>
+      </w:r>
+      <w:r>
+        <w:rPr>
+          <w:rFonts w:asciiTheme="minorHAnsi" w:hAnsiTheme="minorHAnsi" w:cstheme="minorHAnsi"/>
+          <w:lang w:val="pt-PT"/>
+        </w:rPr>
+        <w:t xml:space="preserve"> nomear o projeto</w:t>
+      </w:r>
+      <w:r>
+        <w:rPr>
+          <w:rFonts w:asciiTheme="minorHAnsi" w:hAnsiTheme="minorHAnsi" w:cstheme="minorHAnsi"/>
+          <w:lang w:val="pt-PT"/>
+        </w:rPr>
+        <w:t>. Assim, optaram por "</w:t>
+      </w:r>
+      <w:r>
+        <w:rPr>
+          <w:rFonts w:asciiTheme="minorHAnsi" w:hAnsiTheme="minorHAnsi" w:cstheme="minorHAnsi"/>
+          <w:i/>
+          <w:iCs/>
+          <w:lang w:val="pt-PT"/>
+        </w:rPr>
+        <w:t>Agil</w:t>
+      </w:r>
+      <w:r>
+        <w:rPr>
+          <w:rFonts w:asciiTheme="minorHAnsi" w:hAnsiTheme="minorHAnsi" w:cstheme="minorHAnsi"/>
+          <w:i/>
+          <w:iCs/>
+          <w:lang w:val="pt-PT"/>
+        </w:rPr>
+        <w:t>e Wing</w:t>
+      </w:r>
+      <w:r>
+        <w:rPr>
+          <w:rFonts w:asciiTheme="minorHAnsi" w:hAnsiTheme="minorHAnsi" w:cstheme="minorHAnsi"/>
+          <w:lang w:val="pt-PT"/>
+        </w:rPr>
+        <w:t>" como nome do projeto. Este servirá mais como uma identificação interna, não sendo o foco principal da interface.</w:t>
+      </w:r>
+    </w:p>
+    <w:p>
+      <w:pPr>
+        <w:pStyle w:val="NormalWeb"/>
+        <w:ind w:firstLine="720"/>
+        <w:jc w:val="both"/>
+        <w:rPr>
+          <w:rFonts w:asciiTheme="minorHAnsi" w:hAnsiTheme="minorHAnsi" w:cstheme="minorHAnsi"/>
+          <w:lang w:val="pt-PT"/>
+        </w:rPr>
+      </w:pPr>
+      <w:r>
+        <w:rPr>
+          <w:rFonts w:asciiTheme="minorHAnsi" w:hAnsiTheme="minorHAnsi" w:cstheme="minorHAnsi"/>
+          <w:lang w:val="pt-PT"/>
+        </w:rPr>
+        <w:t xml:space="preserve">Sobre a atual situação do projeto, a equipa compartilhou que enfrenta algumas dificuldades técnicas. Entre elas, o sistema de login ainda é básico, e não faz distinção entre diferentes tipos de utilizadores, o que é essencial para distinguir professores </w:t>
+      </w:r>
+      <w:r>
+        <w:rPr>
+          <w:rFonts w:asciiTheme="minorHAnsi" w:hAnsiTheme="minorHAnsi" w:cstheme="minorHAnsi"/>
+          <w:lang w:val="pt-PT"/>
+        </w:rPr>
+        <w:t xml:space="preserve">de gestores </w:t>
+      </w:r>
+      <w:r>
+        <w:rPr>
+          <w:rFonts w:asciiTheme="minorHAnsi" w:hAnsiTheme="minorHAnsi" w:cstheme="minorHAnsi"/>
+          <w:lang w:val="pt-PT"/>
+        </w:rPr>
+        <w:t xml:space="preserve">no sistema. No entanto, a gestão de formadores está </w:t>
+      </w:r>
+      <w:r>
+        <w:rPr>
+          <w:rFonts w:asciiTheme="minorHAnsi" w:hAnsiTheme="minorHAnsi" w:cstheme="minorHAnsi"/>
+          <w:lang w:val="pt-PT"/>
+        </w:rPr>
+        <w:t>a progredir</w:t>
+      </w:r>
+      <w:r>
+        <w:rPr>
+          <w:rFonts w:asciiTheme="minorHAnsi" w:hAnsiTheme="minorHAnsi" w:cstheme="minorHAnsi"/>
+          <w:lang w:val="pt-PT"/>
+        </w:rPr>
+        <w:t xml:space="preserve"> de acordo com o layout discutido anteriormente, permitindo inserção, edição e listagem de formadores. Durante a discussão, também foi mencionado um bug, mas que já foi corrigido.</w:t>
+      </w:r>
+    </w:p>
+    <w:p>
+      <w:pPr>
+        <w:pStyle w:val="NormalWeb"/>
+        <w:ind w:firstLine="720"/>
+        <w:jc w:val="both"/>
+        <w:rPr>
+          <w:rFonts w:asciiTheme="minorHAnsi" w:hAnsiTheme="minorHAnsi" w:cstheme="minorHAnsi"/>
+          <w:lang w:val="pt-PT"/>
+        </w:rPr>
+      </w:pPr>
+      <w:r>
+        <w:rPr>
+          <w:rFonts w:asciiTheme="minorHAnsi" w:hAnsiTheme="minorHAnsi" w:cstheme="minorHAnsi"/>
+          <w:lang w:val="pt-PT"/>
+        </w:rPr>
+        <w:t>Na gestão de horários, a abordagem atual ainda é simples, com uma listagem básica de turmas. A equipa discutiu a necessidade de lidar com disponibilidades e horários específicos para diferentes cursos.</w:t>
+      </w:r>
+    </w:p>
+    <w:p>
+      <w:pPr>
+        <w:pStyle w:val="NormalWeb"/>
+        <w:ind w:firstLine="720"/>
+        <w:jc w:val="both"/>
+        <w:rPr>
+          <w:rFonts w:asciiTheme="minorHAnsi" w:hAnsiTheme="minorHAnsi" w:cstheme="minorHAnsi"/>
+          <w:lang w:val="pt-PT"/>
+        </w:rPr>
+      </w:pPr>
+      <w:r>
+        <w:rPr>
+          <w:rFonts w:asciiTheme="minorHAnsi" w:hAnsiTheme="minorHAnsi" w:cstheme="minorHAnsi"/>
+          <w:lang w:val="pt-PT"/>
+        </w:rPr>
+        <w:t>Tecnicamente, enfrentaram-se desafios significativos no que se refere à importação de dados a partir de folhas de cálculo Excel. As folhas em questão não continham todas as informações necessárias para realizar um cruzamento de dados eficaz. O desenvolvimento de um algoritmo específico para esta finalidade, juntamente com a modificação das tabelas atualmente em uso na escola, tornaria o processo excessivamente demorado e oneroso. Face a este cenário, foi proposto um compromisso: a escola continuaria a utilizar o sistema antigo até à última data programada e, a partir de uma data X específica, iniciaria a utilização exclusiva do novo sistema, permitindo uma transição faseada e mais suave.</w:t>
+      </w:r>
+    </w:p>
+    <w:p>
+      <w:pPr>
+        <w:pStyle w:val="NormalWeb"/>
+        <w:ind w:firstLine="720"/>
+        <w:jc w:val="both"/>
+        <w:rPr>
+          <w:rFonts w:asciiTheme="minorHAnsi" w:hAnsiTheme="minorHAnsi" w:cstheme="minorHAnsi"/>
+          <w:lang w:val="pt-PT"/>
+        </w:rPr>
+      </w:pPr>
+      <w:r>
+        <w:rPr>
+          <w:rFonts w:asciiTheme="minorHAnsi" w:hAnsiTheme="minorHAnsi" w:cstheme="minorHAnsi"/>
+          <w:lang w:val="pt-PT"/>
+        </w:rPr>
+        <w:t>Quanto à exportação de dados, embora se tenha discutido inicialmente a possibilidade de usar o Excel, chegou-se à conclusão de que um documento PDF seria suficiente para atender às necessidades atuais, evitando complicações adicionais e garantindo uma apresentação mais padronizada dos dados.</w:t>
+      </w:r>
+    </w:p>
+    <w:p>
+      <w:pPr>
+        <w:pStyle w:val="NormalWeb"/>
+        <w:ind w:firstLine="720"/>
+        <w:jc w:val="both"/>
+        <w:rPr>
+          <w:rFonts w:asciiTheme="minorHAnsi" w:hAnsiTheme="minorHAnsi" w:cstheme="minorHAnsi"/>
+          <w:lang w:val="pt-PT"/>
+        </w:rPr>
+      </w:pPr>
+      <w:r>
+        <w:rPr>
+          <w:rFonts w:asciiTheme="minorHAnsi" w:hAnsiTheme="minorHAnsi" w:cstheme="minorHAnsi"/>
+          <w:lang w:val="pt-PT"/>
+        </w:rPr>
+        <w:lastRenderedPageBreak/>
+        <w:t xml:space="preserve">O </w:t>
+      </w:r>
+      <w:r>
+        <w:rPr>
+          <w:rFonts w:asciiTheme="minorHAnsi" w:hAnsiTheme="minorHAnsi" w:cstheme="minorHAnsi"/>
+          <w:lang w:val="pt-PT"/>
+        </w:rPr>
+        <w:t>fluxo de trabalho geral também foi revisto, reiterando processos como a criação de turmas, cursos e horários. Em termos de design, houve feedback sobre a disposição dos botões e visibilidade dos IDs nas tabelas. A equipa considera fazer ajustes para melhorar tanto a estética quanto a funcionalidade.</w:t>
+      </w:r>
+    </w:p>
+    <w:p>
+      <w:pPr>
+        <w:pStyle w:val="NormalWeb"/>
+        <w:ind w:firstLine="720"/>
+        <w:jc w:val="both"/>
+        <w:rPr>
+          <w:rFonts w:asciiTheme="minorHAnsi" w:hAnsiTheme="minorHAnsi" w:cstheme="minorHAnsi"/>
+          <w:lang w:val="pt-PT"/>
+        </w:rPr>
+      </w:pPr>
+      <w:r>
+        <w:rPr>
+          <w:rFonts w:asciiTheme="minorHAnsi" w:hAnsiTheme="minorHAnsi" w:cstheme="minorHAnsi"/>
+          <w:lang w:val="pt-PT"/>
+        </w:rPr>
+        <w:t xml:space="preserve">A cliente, Carmen, deu um feedback geral positivo sobre o progresso e sugeriu que poderiam enviar </w:t>
+      </w:r>
+      <w:r>
+        <w:rPr>
+          <w:rFonts w:asciiTheme="minorHAnsi" w:hAnsiTheme="minorHAnsi" w:cstheme="minorHAnsi"/>
+          <w:lang w:val="pt-PT"/>
+        </w:rPr>
+        <w:t xml:space="preserve">capturas de ecrã </w:t>
+      </w:r>
+      <w:r>
+        <w:rPr>
+          <w:rFonts w:asciiTheme="minorHAnsi" w:hAnsiTheme="minorHAnsi" w:cstheme="minorHAnsi"/>
+          <w:lang w:val="pt-PT"/>
+        </w:rPr>
+        <w:t>para revisão regular.</w:t>
+      </w:r>
     </w:p>
     <w:p>
       <w:pPr>
@@ -364,19 +563,75 @@
     </w:p>
     <w:p>
       <w:pPr>
-        <w:spacing w:before="100" w:beforeAutospacing="1" w:after="100" w:afterAutospacing="1"/>
-        <w:rPr>
-          <w:rFonts w:asciiTheme="minorHAnsi" w:hAnsiTheme="minorHAnsi" w:cstheme="minorHAnsi"/>
-          <w:sz w:val="24"/>
-          <w:szCs w:val="24"/>
-          <w:lang w:eastAsia="en-GB"/>
-        </w:rPr>
-      </w:pPr>
+        <w:pStyle w:val="NormalWeb"/>
+        <w:numPr>
+          <w:ilvl w:val="0"/>
+          <w:numId w:val="31"/>
+        </w:numPr>
+        <w:jc w:val="both"/>
+        <w:rPr>
+          <w:rFonts w:asciiTheme="minorHAnsi" w:hAnsiTheme="minorHAnsi" w:cstheme="minorHAnsi"/>
+          <w:lang w:val="pt-PT"/>
+        </w:rPr>
+      </w:pPr>
+      <w:r>
+        <w:rPr>
+          <w:rFonts w:asciiTheme="minorHAnsi" w:hAnsiTheme="minorHAnsi" w:cstheme="minorHAnsi"/>
+          <w:lang w:val="pt-PT"/>
+        </w:rPr>
+        <w:t>A equipa vai continuar com o design atual, embora com algumas adaptações sugeridas.</w:t>
+      </w:r>
     </w:p>
     <w:p>
       <w:pPr>
-        <w:pStyle w:val="BodyText"/>
-        <w:spacing w:before="120"/>
+        <w:pStyle w:val="NormalWeb"/>
+        <w:numPr>
+          <w:ilvl w:val="1"/>
+          <w:numId w:val="31"/>
+        </w:numPr>
+        <w:jc w:val="both"/>
+        <w:rPr>
+          <w:rFonts w:asciiTheme="minorHAnsi" w:hAnsiTheme="minorHAnsi" w:cstheme="minorHAnsi"/>
+          <w:lang w:val="pt-PT"/>
+        </w:rPr>
+      </w:pPr>
+      <w:r>
+        <w:rPr>
+          <w:rFonts w:asciiTheme="minorHAnsi" w:hAnsiTheme="minorHAnsi" w:cstheme="minorHAnsi"/>
+          <w:lang w:val="pt-PT"/>
+        </w:rPr>
+        <w:t>Linhas de tabelas coloridas em vez de limites das células;</w:t>
+      </w:r>
+    </w:p>
+    <w:p>
+      <w:pPr>
+        <w:pStyle w:val="NormalWeb"/>
+        <w:numPr>
+          <w:ilvl w:val="1"/>
+          <w:numId w:val="31"/>
+        </w:numPr>
+        <w:jc w:val="both"/>
+        <w:rPr>
+          <w:rFonts w:asciiTheme="minorHAnsi" w:hAnsiTheme="minorHAnsi" w:cstheme="minorHAnsi"/>
+          <w:lang w:val="pt-PT"/>
+        </w:rPr>
+      </w:pPr>
+      <w:r>
+        <w:rPr>
+          <w:rFonts w:asciiTheme="minorHAnsi" w:hAnsiTheme="minorHAnsi" w:cstheme="minorHAnsi"/>
+          <w:lang w:val="pt-PT"/>
+        </w:rPr>
+        <w:t>Ocultação dos Ids.</w:t>
+      </w:r>
+    </w:p>
+    <w:p>
+      <w:pPr>
+        <w:pStyle w:val="NormalWeb"/>
+        <w:numPr>
+          <w:ilvl w:val="0"/>
+          <w:numId w:val="31"/>
+        </w:numPr>
+        <w:spacing w:before="120" w:line="360" w:lineRule="auto"/>
         <w:ind w:right="578"/>
         <w:jc w:val="both"/>
         <w:rPr>
@@ -386,8 +641,58 @@
       <w:r>
         <w:rPr>
           <w:rFonts w:asciiTheme="minorHAnsi" w:hAnsiTheme="minorHAnsi" w:cstheme="minorHAnsi"/>
-        </w:rPr>
-        <w:tab/>
+          <w:lang w:val="pt-PT"/>
+        </w:rPr>
+        <w:t xml:space="preserve">E </w:t>
+      </w:r>
+      <w:r>
+        <w:rPr>
+          <w:rFonts w:asciiTheme="minorHAnsi" w:hAnsiTheme="minorHAnsi" w:cstheme="minorHAnsi"/>
+          <w:lang w:val="pt-PT"/>
+        </w:rPr>
+        <w:t>plano para</w:t>
+      </w:r>
+      <w:r>
+        <w:rPr>
+          <w:rFonts w:asciiTheme="minorHAnsi" w:hAnsiTheme="minorHAnsi" w:cstheme="minorHAnsi"/>
+          <w:lang w:val="pt-PT"/>
+        </w:rPr>
+        <w:t xml:space="preserve"> validar o progresso</w:t>
+      </w:r>
+      <w:r>
+        <w:rPr>
+          <w:rFonts w:asciiTheme="minorHAnsi" w:hAnsiTheme="minorHAnsi" w:cstheme="minorHAnsi"/>
+          <w:lang w:val="pt-PT"/>
+        </w:rPr>
+        <w:t xml:space="preserve"> do design</w:t>
+      </w:r>
+      <w:r>
+        <w:rPr>
+          <w:rFonts w:asciiTheme="minorHAnsi" w:hAnsiTheme="minorHAnsi" w:cstheme="minorHAnsi"/>
+          <w:lang w:val="pt-PT"/>
+        </w:rPr>
+        <w:t xml:space="preserve"> com</w:t>
+      </w:r>
+      <w:r>
+        <w:rPr>
+          <w:rFonts w:asciiTheme="minorHAnsi" w:hAnsiTheme="minorHAnsi" w:cstheme="minorHAnsi"/>
+          <w:lang w:val="pt-PT"/>
+        </w:rPr>
+        <w:t xml:space="preserve"> a cliente</w:t>
+      </w:r>
+      <w:r>
+        <w:rPr>
+          <w:rFonts w:asciiTheme="minorHAnsi" w:hAnsiTheme="minorHAnsi" w:cstheme="minorHAnsi"/>
+          <w:lang w:val="pt-PT"/>
+        </w:rPr>
+        <w:t xml:space="preserve"> regularment</w:t>
+      </w:r>
+      <w:r>
+        <w:rPr>
+          <w:rFonts w:asciiTheme="minorHAnsi" w:hAnsiTheme="minorHAnsi" w:cstheme="minorHAnsi"/>
+          <w:lang w:val="pt-PT"/>
+        </w:rPr>
+        <w:t>e, através do envio de capturas de ecrã e/ou envio de esboços de design.</w:t>
       </w:r>
     </w:p>
     <w:p>
@@ -1002,7 +1307,7 @@
             </wp:anchor>
           </w:drawing>
         </mc:Choice>
-        <mc:Fallback xmlns:mo="http://schemas.microsoft.com/office/mac/office/2008/main" xmlns:mv="urn:schemas-microsoft-com:mac:vml">
+        <mc:Fallback xmlns:mv="urn:schemas-microsoft-com:mac:vml" xmlns:mo="http://schemas.microsoft.com/office/mac/office/2008/main">
           <w:pict>
             <v:group w14:anchorId="361697FB" id="Group 9" o:spid="_x0000_s1026" style="position:absolute;margin-left:195.95pt;margin-top:2.5pt;width:79.25pt;height:23.25pt;z-index:251658240" coordsize="3704095,1087341" o:gfxdata="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">
               <v:shapetype id="_x0000_t75" coordsize="21600,21600" o:spt="75" o:preferrelative="t" path="m@4@5l@4@11@9@11@9@5xe" filled="f" stroked="f">
@@ -2713,6 +3018,119 @@
     </w:lvl>
   </w:abstractNum>
   <w:abstractNum w:abstractNumId="25" w15:restartNumberingAfterBreak="0">
+    <w:nsid w:val="6F101711"/>
+    <w:multiLevelType w:val="hybridMultilevel"/>
+    <w:tmpl w:val="26527A38"/>
+    <w:lvl w:ilvl="0" w:tplc="08090001">
+      <w:start w:val="1"/>
+      <w:numFmt w:val="bullet"/>
+      <w:lvlText w:val=""/>
+      <w:lvlJc w:val="left"/>
+      <w:pPr>
+        <w:ind w:left="720" w:hanging="360"/>
+      </w:pPr>
+      <w:rPr>
+        <w:rFonts w:ascii="Symbol" w:hAnsi="Symbol" w:hint="default"/>
+      </w:rPr>
+    </w:lvl>
+    <w:lvl w:ilvl="1" w:tplc="08090003">
+      <w:start w:val="1"/>
+      <w:numFmt w:val="bullet"/>
+      <w:lvlText w:val="o"/>
+      <w:lvlJc w:val="left"/>
+      <w:pPr>
+        <w:ind w:left="1440" w:hanging="360"/>
+      </w:pPr>
+      <w:rPr>
+        <w:rFonts w:ascii="Courier New" w:hAnsi="Courier New" w:cs="Courier New" w:hint="default"/>
+      </w:rPr>
+    </w:lvl>
+    <w:lvl w:ilvl="2" w:tplc="08090005" w:tentative="1">
+      <w:start w:val="1"/>
+      <w:numFmt w:val="bullet"/>
+      <w:lvlText w:val=""/>
+      <w:lvlJc w:val="left"/>
+      <w:pPr>
+        <w:ind w:left="2160" w:hanging="360"/>
+      </w:pPr>
+      <w:rPr>
+        <w:rFonts w:ascii="Wingdings" w:hAnsi="Wingdings" w:hint="default"/>
+      </w:rPr>
+    </w:lvl>
+    <w:lvl w:ilvl="3" w:tplc="08090001" w:tentative="1">
+      <w:start w:val="1"/>
+      <w:numFmt w:val="bullet"/>
+      <w:lvlText w:val=""/>
+      <w:lvlJc w:val="left"/>
+      <w:pPr>
+        <w:ind w:left="2880" w:hanging="360"/>
+      </w:pPr>
+      <w:rPr>
+        <w:rFonts w:ascii="Symbol" w:hAnsi="Symbol" w:hint="default"/>
+      </w:rPr>
+    </w:lvl>
+    <w:lvl w:ilvl="4" w:tplc="08090003" w:tentative="1">
+      <w:start w:val="1"/>
+      <w:numFmt w:val="bullet"/>
+      <w:lvlText w:val="o"/>
+      <w:lvlJc w:val="left"/>
+      <w:pPr>
+        <w:ind w:left="3600" w:hanging="360"/>
+      </w:pPr>
+      <w:rPr>
+        <w:rFonts w:ascii="Courier New" w:hAnsi="Courier New" w:cs="Courier New" w:hint="default"/>
+      </w:rPr>
+    </w:lvl>
+    <w:lvl w:ilvl="5" w:tplc="08090005" w:tentative="1">
+      <w:start w:val="1"/>
+      <w:numFmt w:val="bullet"/>
+      <w:lvlText w:val=""/>
+      <w:lvlJc w:val="left"/>
+      <w:pPr>
+        <w:ind w:left="4320" w:hanging="360"/>
+      </w:pPr>
+      <w:rPr>
+        <w:rFonts w:ascii="Wingdings" w:hAnsi="Wingdings" w:hint="default"/>
+      </w:rPr>
+    </w:lvl>
+    <w:lvl w:ilvl="6" w:tplc="08090001" w:tentative="1">
+      <w:start w:val="1"/>
+      <w:numFmt w:val="bullet"/>
+      <w:lvlText w:val=""/>
+      <w:lvlJc w:val="left"/>
+      <w:pPr>
+        <w:ind w:left="5040" w:hanging="360"/>
+      </w:pPr>
+      <w:rPr>
+        <w:rFonts w:ascii="Symbol" w:hAnsi="Symbol" w:hint="default"/>
+      </w:rPr>
+    </w:lvl>
+    <w:lvl w:ilvl="7" w:tplc="08090003" w:tentative="1">
+      <w:start w:val="1"/>
+      <w:numFmt w:val="bullet"/>
+      <w:lvlText w:val="o"/>
+      <w:lvlJc w:val="left"/>
+      <w:pPr>
+        <w:ind w:left="5760" w:hanging="360"/>
+      </w:pPr>
+      <w:rPr>
+        <w:rFonts w:ascii="Courier New" w:hAnsi="Courier New" w:cs="Courier New" w:hint="default"/>
+      </w:rPr>
+    </w:lvl>
+    <w:lvl w:ilvl="8" w:tplc="08090005" w:tentative="1">
+      <w:start w:val="1"/>
+      <w:numFmt w:val="bullet"/>
+      <w:lvlText w:val=""/>
+      <w:lvlJc w:val="left"/>
+      <w:pPr>
+        <w:ind w:left="6480" w:hanging="360"/>
+      </w:pPr>
+      <w:rPr>
+        <w:rFonts w:ascii="Wingdings" w:hAnsi="Wingdings" w:hint="default"/>
+      </w:rPr>
+    </w:lvl>
+  </w:abstractNum>
+  <w:abstractNum w:abstractNumId="26" w15:restartNumberingAfterBreak="0">
     <w:nsid w:val="73B116F9"/>
     <w:multiLevelType w:val="multilevel"/>
     <w:tmpl w:val="04220F7C"/>
@@ -2829,7 +3247,7 @@
       </w:pPr>
     </w:lvl>
   </w:abstractNum>
-  <w:abstractNum w:abstractNumId="26" w15:restartNumberingAfterBreak="0">
+  <w:abstractNum w:abstractNumId="27" w15:restartNumberingAfterBreak="0">
     <w:nsid w:val="757C68E1"/>
     <w:multiLevelType w:val="singleLevel"/>
     <w:tmpl w:val="061844F0"/>
@@ -2849,7 +3267,7 @@
       </w:rPr>
     </w:lvl>
   </w:abstractNum>
-  <w:abstractNum w:abstractNumId="27" w15:restartNumberingAfterBreak="0">
+  <w:abstractNum w:abstractNumId="28" w15:restartNumberingAfterBreak="0">
     <w:nsid w:val="757E2409"/>
     <w:multiLevelType w:val="singleLevel"/>
     <w:tmpl w:val="396C2E40"/>
@@ -2869,7 +3287,7 @@
       </w:rPr>
     </w:lvl>
   </w:abstractNum>
-  <w:abstractNum w:abstractNumId="28" w15:restartNumberingAfterBreak="0">
+  <w:abstractNum w:abstractNumId="29" w15:restartNumberingAfterBreak="0">
     <w:nsid w:val="762F3972"/>
     <w:multiLevelType w:val="singleLevel"/>
     <w:tmpl w:val="0C7AFB3C"/>
@@ -2889,7 +3307,7 @@
       </w:rPr>
     </w:lvl>
   </w:abstractNum>
-  <w:abstractNum w:abstractNumId="29" w15:restartNumberingAfterBreak="0">
+  <w:abstractNum w:abstractNumId="30" w15:restartNumberingAfterBreak="0">
     <w:nsid w:val="7C08112C"/>
     <w:multiLevelType w:val="singleLevel"/>
     <w:tmpl w:val="061844F0"/>
@@ -2910,10 +3328,10 @@
     </w:lvl>
   </w:abstractNum>
   <w:num w:numId="1" w16cid:durableId="529225572">
-    <w:abstractNumId w:val="28"/>
+    <w:abstractNumId w:val="29"/>
   </w:num>
   <w:num w:numId="2" w16cid:durableId="363362212">
-    <w:abstractNumId w:val="27"/>
+    <w:abstractNumId w:val="28"/>
   </w:num>
   <w:num w:numId="3" w16cid:durableId="2137140195">
     <w:abstractNumId w:val="18"/>
@@ -2946,10 +3364,10 @@
     <w:abstractNumId w:val="16"/>
   </w:num>
   <w:num w:numId="13" w16cid:durableId="745304751">
-    <w:abstractNumId w:val="29"/>
+    <w:abstractNumId w:val="30"/>
   </w:num>
   <w:num w:numId="14" w16cid:durableId="1237201191">
-    <w:abstractNumId w:val="26"/>
+    <w:abstractNumId w:val="27"/>
   </w:num>
   <w:num w:numId="15" w16cid:durableId="1601137369">
     <w:abstractNumId w:val="17"/>
@@ -2997,6 +3415,9 @@
     <w:abstractNumId w:val="19"/>
   </w:num>
   <w:num w:numId="30" w16cid:durableId="1619024986">
+    <w:abstractNumId w:val="26"/>
+  </w:num>
+  <w:num w:numId="31" w16cid:durableId="909459846">
     <w:abstractNumId w:val="25"/>
   </w:num>
 </w:numbering>
@@ -3713,6 +4134,17 @@
       <w:bCs/>
     </w:rPr>
   </w:style>
+  <w:style w:type="paragraph" w:styleId="ListParagraph">
+    <w:name w:val="List Paragraph"/>
+    <w:basedOn w:val="Normal"/>
+    <w:uiPriority w:val="34"/>
+    <w:qFormat/>
+    <w:rsid w:val="009969AD"/>
+    <w:pPr>
+      <w:ind w:left="720"/>
+      <w:contextualSpacing/>
+    </w:pPr>
+  </w:style>
 </w:styles>
 </file>
 
@@ -3978,15 +4410,6 @@
 </file>
 
 <file path=customXml/item1.xml><?xml version="1.0" encoding="utf-8"?>
-<?mso-contentType ?>
-<FormTemplates xmlns="http://schemas.microsoft.com/sharepoint/v3/contenttype/forms">
-  <Display>DocumentLibraryForm</Display>
-  <Edit>DocumentLibraryForm</Edit>
-  <New>DocumentLibraryForm</New>
-</FormTemplates>
-</file>
-
-<file path=customXml/item2.xml><?xml version="1.0" encoding="utf-8"?>
 <p:properties xmlns:p="http://schemas.microsoft.com/office/2006/metadata/properties" xmlns:xsi="http://www.w3.org/2001/XMLSchema-instance" xmlns:pc="http://schemas.microsoft.com/office/infopath/2007/PartnerControls">
   <documentManagement>
     <TaxCatchAll xmlns="2c6f7a9b-103c-450b-aa5f-a93148f92640" xsi:nil="true"/>
@@ -3997,11 +4420,16 @@
 </p:properties>
 </file>
 
-<file path=customXml/item3.xml><?xml version="1.0" encoding="utf-8"?>
-<b:Sources xmlns:b="http://schemas.openxmlformats.org/officeDocument/2006/bibliography" xmlns="http://schemas.openxmlformats.org/officeDocument/2006/bibliography" SelectedStyle="\APA.XSL" StyleName="APA"/>
+<file path=customXml/item2.xml><?xml version="1.0" encoding="utf-8"?>
+<?mso-contentType ?>
+<FormTemplates xmlns="http://schemas.microsoft.com/sharepoint/v3/contenttype/forms">
+  <Display>DocumentLibraryForm</Display>
+  <Edit>DocumentLibraryForm</Edit>
+  <New>DocumentLibraryForm</New>
+</FormTemplates>
 </file>
 
-<file path=customXml/item4.xml><?xml version="1.0" encoding="utf-8"?>
+<file path=customXml/item3.xml><?xml version="1.0" encoding="utf-8"?>
 <ct:contentTypeSchema xmlns:ct="http://schemas.microsoft.com/office/2006/metadata/contentType" xmlns:ma="http://schemas.microsoft.com/office/2006/metadata/properties/metaAttributes" ct:_="" ma:_="" ma:contentTypeName="Document" ma:contentTypeID="0x0101001BDACEADE7D11843AFB6E79A9D0AA6D8" ma:contentTypeVersion="13" ma:contentTypeDescription="Create a new document." ma:contentTypeScope="" ma:versionID="9510e685b83f03118e3eda85a0ec79f0">
   <xsd:schema xmlns:xsd="http://www.w3.org/2001/XMLSchema" xmlns:xs="http://www.w3.org/2001/XMLSchema" xmlns:p="http://schemas.microsoft.com/office/2006/metadata/properties" xmlns:ns2="8472d46e-6882-4f5e-8e83-1ac34d7a5602" xmlns:ns3="2c6f7a9b-103c-450b-aa5f-a93148f92640" targetNamespace="http://schemas.microsoft.com/office/2006/metadata/properties" ma:root="true" ma:fieldsID="06cfc0573614e6b11c86b88e029cf12a" ns2:_="" ns3:_="">
     <xsd:import namespace="8472d46e-6882-4f5e-8e83-1ac34d7a5602"/>
@@ -4224,15 +4652,11 @@
 </ct:contentTypeSchema>
 </file>
 
-<file path=customXml/itemProps1.xml><?xml version="1.0" encoding="utf-8"?>
-<ds:datastoreItem xmlns:ds="http://schemas.openxmlformats.org/officeDocument/2006/customXml" ds:itemID="{C435CF6E-5B03-4D06-BABD-7BE65F103D23}">
-  <ds:schemaRefs>
-    <ds:schemaRef ds:uri="http://schemas.microsoft.com/sharepoint/v3/contenttype/forms"/>
-  </ds:schemaRefs>
-</ds:datastoreItem>
+<file path=customXml/item4.xml><?xml version="1.0" encoding="utf-8"?>
+<b:Sources xmlns:b="http://schemas.openxmlformats.org/officeDocument/2006/bibliography" xmlns="http://schemas.openxmlformats.org/officeDocument/2006/bibliography" SelectedStyle="\APA.XSL" StyleName="APA"/>
 </file>
 
-<file path=customXml/itemProps2.xml><?xml version="1.0" encoding="utf-8"?>
+<file path=customXml/itemProps1.xml><?xml version="1.0" encoding="utf-8"?>
 <ds:datastoreItem xmlns:ds="http://schemas.openxmlformats.org/officeDocument/2006/customXml" ds:itemID="{7E90260C-0FFE-40E1-8CD9-0D6F4E237012}">
   <ds:schemaRefs>
     <ds:schemaRef ds:uri="http://schemas.microsoft.com/office/2006/metadata/properties"/>
@@ -4243,15 +4667,15 @@
 </ds:datastoreItem>
 </file>
 
-<file path=customXml/itemProps3.xml><?xml version="1.0" encoding="utf-8"?>
-<ds:datastoreItem xmlns:ds="http://schemas.openxmlformats.org/officeDocument/2006/customXml" ds:itemID="{867B74D1-F5C9-2B40-BCC0-B1CE6857B960}">
+<file path=customXml/itemProps2.xml><?xml version="1.0" encoding="utf-8"?>
+<ds:datastoreItem xmlns:ds="http://schemas.openxmlformats.org/officeDocument/2006/customXml" ds:itemID="{C435CF6E-5B03-4D06-BABD-7BE65F103D23}">
   <ds:schemaRefs>
-    <ds:schemaRef ds:uri="http://schemas.openxmlformats.org/officeDocument/2006/bibliography"/>
+    <ds:schemaRef ds:uri="http://schemas.microsoft.com/sharepoint/v3/contenttype/forms"/>
   </ds:schemaRefs>
 </ds:datastoreItem>
 </file>
 
-<file path=customXml/itemProps4.xml><?xml version="1.0" encoding="utf-8"?>
+<file path=customXml/itemProps3.xml><?xml version="1.0" encoding="utf-8"?>
 <ds:datastoreItem xmlns:ds="http://schemas.openxmlformats.org/officeDocument/2006/customXml" ds:itemID="{DD596539-1D83-4814-A9B6-C56F334DE607}">
   <ds:schemaRefs>
     <ds:schemaRef ds:uri="http://schemas.microsoft.com/office/2006/metadata/contentType"/>
@@ -4268,4 +4692,12 @@
     <ds:schemaRef ds:uri="http://schemas.microsoft.com/internal/obd"/>
   </ds:schemaRefs>
 </ds:datastoreItem>
+</file>
+
+<file path=customXml/itemProps4.xml><?xml version="1.0" encoding="utf-8"?>
+<ds:datastoreItem xmlns:ds="http://schemas.openxmlformats.org/officeDocument/2006/customXml" ds:itemID="{867B74D1-F5C9-2B40-BCC0-B1CE6857B960}">
+  <ds:schemaRefs>
+    <ds:schemaRef ds:uri="http://schemas.openxmlformats.org/officeDocument/2006/bibliography"/>
+  </ds:schemaRefs>
+</ds:datastoreItem>
 </file>
</xml_diff>